<commit_message>
Add initial representational ISA
</commit_message>
<xml_diff>
--- a/Compiler2/Stages.docx
+++ b/Compiler2/Stages.docx
@@ -341,6 +341,13 @@
               <w:t>Constructors allocate memory and zero fields</w:t>
             </w:r>
           </w:p>
+          <w:p>
+            <w:r>
+              <w:t>Generates generic instantiations</w:t>
+            </w:r>
+            <w:bookmarkStart w:id="0" w:name="_GoBack"/>
+            <w:bookmarkEnd w:id="0"/>
+          </w:p>
         </w:tc>
       </w:tr>
       <w:tr>
@@ -434,8 +441,6 @@
       <w:r>
         <w:t xml:space="preserve">Representation </w:t>
       </w:r>
-      <w:bookmarkStart w:id="0" w:name="_GoBack"/>
-      <w:bookmarkEnd w:id="0"/>
       <w:r>
         <w:t>-&gt; Address Independent Instructions</w:t>
       </w:r>
@@ -518,6 +523,7 @@
         <w:pStyle w:val="Heading2"/>
       </w:pPr>
       <w:r>
+        <w:lastRenderedPageBreak/>
         <w:t>Executable Stage</w:t>
       </w:r>
     </w:p>
@@ -568,7 +574,6 @@
           </w:tcPr>
           <w:p>
             <w:r>
-              <w:lastRenderedPageBreak/>
               <w:t>Physical addresser</w:t>
             </w:r>
           </w:p>

</xml_diff>